<commit_message>
Added a working gantt chart for each schedule, added it to print_results() function
</commit_message>
<xml_diff>
--- a/Assignment 4 - CPU Scheduling.docx
+++ b/Assignment 4 - CPU Scheduling.docx
@@ -84,13 +84,7 @@
         <w:t>CPU scheduling simulator</w:t>
       </w:r>
       <w:r>
-        <w:t xml:space="preserve"> that spawns one thread per process and coordinates their execution using semaphores.</w:t>
-      </w:r>
-      <w:r>
-        <w:t xml:space="preserve"> </w:t>
-      </w:r>
-      <w:r>
-        <w:t xml:space="preserve">The main thread acts as the </w:t>
+        <w:t xml:space="preserve"> that spawns one thread per process and coordinates their execution using semaphores. The main thread acts as the </w:t>
       </w:r>
       <w:r>
         <w:rPr>
@@ -142,10 +136,21 @@
         <w:rPr>
           <w:rStyle w:val="Strong"/>
         </w:rPr>
-        <w:t>SJF (Shortest Job First)</w:t>
-      </w:r>
-      <w:r>
-        <w:t xml:space="preserve"> — non-preemptive</w:t>
+        <w:t xml:space="preserve">SJF (Shortest Job </w:t>
+      </w:r>
+      <w:proofErr w:type="gramStart"/>
+      <w:r>
+        <w:rPr>
+          <w:rStyle w:val="Strong"/>
+        </w:rPr>
+        <w:t>First)</w:t>
+      </w:r>
+      <w:r>
+        <w:t xml:space="preserve"> —</w:t>
+      </w:r>
+      <w:proofErr w:type="gramEnd"/>
+      <w:r>
+        <w:t xml:space="preserve"> non-preemptive</w:t>
       </w:r>
     </w:p>
     <w:p>
@@ -161,10 +166,21 @@
         <w:rPr>
           <w:rStyle w:val="Strong"/>
         </w:rPr>
-        <w:t>RR (Round Robin)</w:t>
-      </w:r>
-      <w:r>
-        <w:t xml:space="preserve"> — preemptive, with configurable time quantum</w:t>
+        <w:t xml:space="preserve">RR (Round </w:t>
+      </w:r>
+      <w:proofErr w:type="gramStart"/>
+      <w:r>
+        <w:rPr>
+          <w:rStyle w:val="Strong"/>
+        </w:rPr>
+        <w:t>Robin)</w:t>
+      </w:r>
+      <w:r>
+        <w:t xml:space="preserve"> —</w:t>
+      </w:r>
+      <w:proofErr w:type="gramEnd"/>
+      <w:r>
+        <w:t xml:space="preserve"> preemptive, with configurable time quantum</w:t>
       </w:r>
     </w:p>
     <w:p>
@@ -221,6 +237,9 @@
         <w:jc w:val="both"/>
       </w:pPr>
       <w:r>
+        <w:rPr>
+          <w:noProof/>
+        </w:rPr>
         <w:drawing>
           <wp:inline distT="0" distB="0" distL="0" distR="0" wp14:anchorId="76C26904" wp14:editId="233B0D96">
             <wp:extent cx="2400635" cy="1257475"/>
@@ -278,6 +297,7 @@
         </w:tabs>
         <w:ind w:left="540"/>
       </w:pPr>
+      <w:proofErr w:type="spellStart"/>
       <w:r>
         <w:rPr>
           <w:rStyle w:val="HTMLCode"/>
@@ -290,6 +310,7 @@
         </w:rPr>
         <w:t>pid</w:t>
       </w:r>
+      <w:proofErr w:type="spellEnd"/>
       <w:r>
         <w:rPr>
           <w:sz w:val="22"/>
@@ -333,13 +354,7 @@
         <w:t xml:space="preserve"> </w:t>
       </w:r>
       <w:r>
-        <w:t xml:space="preserve">— </w:t>
-      </w:r>
-      <w:r>
-        <w:t xml:space="preserve">time of </w:t>
-      </w:r>
-      <w:r>
-        <w:t>arrival (in cycles)</w:t>
+        <w:t>— time of arrival (in cycles)</w:t>
       </w:r>
     </w:p>
     <w:p>
@@ -416,6 +431,7 @@
       <w:r>
         <w:t xml:space="preserve">Your program must use </w:t>
       </w:r>
+      <w:proofErr w:type="spellStart"/>
       <w:r>
         <w:rPr>
           <w:rStyle w:val="HTMLCode"/>
@@ -424,7 +440,40 @@
           <w:sz w:val="22"/>
           <w:szCs w:val="22"/>
         </w:rPr>
-        <w:t>getopt_long()</w:t>
+        <w:t>getopt_</w:t>
+      </w:r>
+      <w:proofErr w:type="gramStart"/>
+      <w:r>
+        <w:rPr>
+          <w:rStyle w:val="HTMLCode"/>
+          <w:i/>
+          <w:iCs/>
+          <w:sz w:val="22"/>
+          <w:szCs w:val="22"/>
+        </w:rPr>
+        <w:t>long</w:t>
+      </w:r>
+      <w:proofErr w:type="spellEnd"/>
+      <w:r>
+        <w:rPr>
+          <w:rStyle w:val="HTMLCode"/>
+          <w:i/>
+          <w:iCs/>
+          <w:sz w:val="22"/>
+          <w:szCs w:val="22"/>
+        </w:rPr>
+        <w:t>(</w:t>
+      </w:r>
+      <w:proofErr w:type="gramEnd"/>
+      <w:r>
+        <w:rPr>
+          <w:rStyle w:val="HTMLCode"/>
+          <w:i/>
+          <w:iCs/>
+          <w:sz w:val="22"/>
+          <w:szCs w:val="22"/>
+        </w:rPr>
+        <w:t>)</w:t>
       </w:r>
       <w:r>
         <w:t xml:space="preserve"> to support both short and long options:</w:t>
@@ -635,8 +684,19 @@
                 <w:sz w:val="20"/>
                 <w:szCs w:val="20"/>
               </w:rPr>
-              <w:t>--fcfs</w:t>
-            </w:r>
+              <w:t>--</w:t>
+            </w:r>
+            <w:proofErr w:type="spellStart"/>
+            <w:r>
+              <w:rPr>
+                <w:rFonts w:ascii="Courier New" w:hAnsi="Courier New" w:cs="Courier New"/>
+                <w:color w:val="auto"/>
+                <w:sz w:val="20"/>
+                <w:szCs w:val="20"/>
+              </w:rPr>
+              <w:t>fcfs</w:t>
+            </w:r>
+            <w:proofErr w:type="spellEnd"/>
           </w:p>
         </w:tc>
         <w:tc>
@@ -717,8 +777,19 @@
                 <w:sz w:val="20"/>
                 <w:szCs w:val="20"/>
               </w:rPr>
-              <w:t>--sjf</w:t>
-            </w:r>
+              <w:t>--</w:t>
+            </w:r>
+            <w:proofErr w:type="spellStart"/>
+            <w:r>
+              <w:rPr>
+                <w:rFonts w:ascii="Courier New" w:hAnsi="Courier New" w:cs="Courier New"/>
+                <w:color w:val="auto"/>
+                <w:sz w:val="20"/>
+                <w:szCs w:val="20"/>
+              </w:rPr>
+              <w:t>sjf</w:t>
+            </w:r>
+            <w:proofErr w:type="spellEnd"/>
           </w:p>
         </w:tc>
         <w:tc>
@@ -799,8 +870,19 @@
                 <w:sz w:val="20"/>
                 <w:szCs w:val="20"/>
               </w:rPr>
-              <w:t>--rr</w:t>
-            </w:r>
+              <w:t>--</w:t>
+            </w:r>
+            <w:proofErr w:type="spellStart"/>
+            <w:r>
+              <w:rPr>
+                <w:rFonts w:ascii="Courier New" w:hAnsi="Courier New" w:cs="Courier New"/>
+                <w:color w:val="auto"/>
+                <w:sz w:val="20"/>
+                <w:szCs w:val="20"/>
+              </w:rPr>
+              <w:t>rr</w:t>
+            </w:r>
+            <w:proofErr w:type="spellEnd"/>
           </w:p>
         </w:tc>
         <w:tc>
@@ -937,8 +1019,19 @@
                 <w:sz w:val="20"/>
                 <w:szCs w:val="20"/>
               </w:rPr>
-              <w:t>-i</w:t>
-            </w:r>
+              <w:t>-</w:t>
+            </w:r>
+            <w:proofErr w:type="spellStart"/>
+            <w:r>
+              <w:rPr>
+                <w:rFonts w:ascii="Courier New" w:hAnsi="Courier New" w:cs="Courier New"/>
+                <w:color w:val="auto"/>
+                <w:sz w:val="20"/>
+                <w:szCs w:val="20"/>
+              </w:rPr>
+              <w:t>i</w:t>
+            </w:r>
+            <w:proofErr w:type="spellEnd"/>
           </w:p>
         </w:tc>
         <w:tc>
@@ -1092,6 +1185,9 @@
         <w:jc w:val="both"/>
       </w:pPr>
       <w:r>
+        <w:rPr>
+          <w:noProof/>
+        </w:rPr>
         <w:drawing>
           <wp:inline distT="0" distB="0" distL="0" distR="0" wp14:anchorId="093BB7DD" wp14:editId="2709440E">
             <wp:extent cx="3019846" cy="581106"/>
@@ -1266,10 +1362,7 @@
         <w:t>Select the Next Process:</w:t>
       </w:r>
       <w:r>
-        <w:t xml:space="preserve"> The scheduler examines the READY queue and applies the active scheduling policy</w:t>
-      </w:r>
-      <w:r>
-        <w:t>:</w:t>
+        <w:t xml:space="preserve"> The scheduler examines the READY queue and applies the active scheduling policy:</w:t>
       </w:r>
     </w:p>
     <w:p>
@@ -1416,25 +1509,7 @@
         <w:t>READY</w:t>
       </w:r>
       <w:r>
-        <w:t xml:space="preserve"> queue</w:t>
-      </w:r>
-      <w:r>
-        <w:t xml:space="preserve"> </w:t>
-      </w:r>
-      <w:r>
-        <w:t>represents the list of runnable threads waiting for CPU service. You may implement it a</w:t>
-      </w:r>
-      <w:r>
-        <w:t>s a</w:t>
-      </w:r>
-      <w:r>
-        <w:t xml:space="preserve"> simple FIFO queue or</w:t>
-      </w:r>
-      <w:r>
-        <w:t xml:space="preserve"> a</w:t>
-      </w:r>
-      <w:r>
-        <w:t xml:space="preserve"> sorted structure ordered by burst time or priority for SJF and Priority scheduling.</w:t>
+        <w:t xml:space="preserve"> queue represents the list of runnable threads waiting for CPU service. You may implement it as a simple FIFO queue or a sorted structure ordered by burst time or priority for SJF and Priority scheduling.</w:t>
       </w:r>
     </w:p>
     <w:p>
@@ -1743,7 +1818,23 @@
                 <w:color w:val="auto"/>
                 <w:sz w:val="22"/>
               </w:rPr>
-              <w:t>The first time the process is actually dispatched by the scheduler (i.e., when its semaphore is posted for the first time).</w:t>
+              <w:t xml:space="preserve">The first time the process is </w:t>
+            </w:r>
+            <w:proofErr w:type="gramStart"/>
+            <w:r>
+              <w:rPr>
+                <w:color w:val="auto"/>
+                <w:sz w:val="22"/>
+              </w:rPr>
+              <w:t>actually dispatched</w:t>
+            </w:r>
+            <w:proofErr w:type="gramEnd"/>
+            <w:r>
+              <w:rPr>
+                <w:color w:val="auto"/>
+                <w:sz w:val="22"/>
+              </w:rPr>
+              <w:t xml:space="preserve"> by the scheduler (i.e., when its semaphore is posted for the first time).</w:t>
             </w:r>
           </w:p>
         </w:tc>
@@ -2131,7 +2222,23 @@
                 <w:color w:val="auto"/>
                 <w:sz w:val="22"/>
               </w:rPr>
-              <w:t>The average amount of time processes spend waiting in the READY queue before being scheduled.</w:t>
+              <w:t xml:space="preserve">The average amount of time processes </w:t>
+            </w:r>
+            <w:proofErr w:type="gramStart"/>
+            <w:r>
+              <w:rPr>
+                <w:color w:val="auto"/>
+                <w:sz w:val="22"/>
+              </w:rPr>
+              <w:t>spend</w:t>
+            </w:r>
+            <w:proofErr w:type="gramEnd"/>
+            <w:r>
+              <w:rPr>
+                <w:color w:val="auto"/>
+                <w:sz w:val="22"/>
+              </w:rPr>
+              <w:t xml:space="preserve"> waiting in the READY queue before being scheduled.</w:t>
             </w:r>
           </w:p>
         </w:tc>
@@ -2411,19 +2518,7 @@
     </w:p>
     <w:p>
       <w:r>
-        <w:t xml:space="preserve">|   P1   </w:t>
-      </w:r>
-      <w:r>
-        <w:t xml:space="preserve"> </w:t>
-      </w:r>
-      <w:r>
-        <w:t xml:space="preserve">|   P2   |   P3  </w:t>
-      </w:r>
-      <w:r>
-        <w:t xml:space="preserve"> </w:t>
-      </w:r>
-      <w:r>
-        <w:t xml:space="preserve"> |   P4   |</w:t>
+        <w:t>|   P1    |   P2   |   P3    |   P4   |</w:t>
       </w:r>
     </w:p>
     <w:p>
@@ -2438,195 +2533,56 @@
     </w:p>
     <w:p>
       <w:r>
-        <w:t>PID   Arr  Burst  Start  Finish  Wait  Resp  Turn</w:t>
-      </w:r>
-    </w:p>
-    <w:p>
-      <w:r>
-        <w:t xml:space="preserve">P1    </w:t>
-      </w:r>
+        <w:t xml:space="preserve">PID   </w:t>
+      </w:r>
+      <w:proofErr w:type="spellStart"/>
+      <w:proofErr w:type="gramStart"/>
+      <w:r>
+        <w:t>Arr</w:t>
+      </w:r>
+      <w:proofErr w:type="spellEnd"/>
+      <w:r>
+        <w:t xml:space="preserve">  Burst</w:t>
+      </w:r>
+      <w:proofErr w:type="gramEnd"/>
       <w:r>
         <w:t xml:space="preserve">  </w:t>
       </w:r>
-      <w:r>
-        <w:t xml:space="preserve"> 0     </w:t>
-      </w:r>
+      <w:proofErr w:type="gramStart"/>
+      <w:r>
+        <w:t>Start  Finish</w:t>
+      </w:r>
+      <w:proofErr w:type="gramEnd"/>
       <w:r>
         <w:t xml:space="preserve">  </w:t>
       </w:r>
-      <w:r>
-        <w:t xml:space="preserve">5      </w:t>
-      </w:r>
-      <w:r>
-        <w:t xml:space="preserve">  </w:t>
-      </w:r>
-      <w:r>
-        <w:t xml:space="preserve">0      </w:t>
-      </w:r>
-      <w:r>
-        <w:t xml:space="preserve">  </w:t>
-      </w:r>
-      <w:r>
-        <w:t xml:space="preserve">5      </w:t>
-      </w:r>
-      <w:r>
-        <w:t xml:space="preserve">    </w:t>
-      </w:r>
-      <w:r>
-        <w:t xml:space="preserve">0     </w:t>
-      </w:r>
-      <w:r>
-        <w:t xml:space="preserve"> </w:t>
-      </w:r>
-      <w:r>
-        <w:t xml:space="preserve">0    </w:t>
-      </w:r>
-      <w:r>
-        <w:t xml:space="preserve">    </w:t>
-      </w:r>
-      <w:r>
-        <w:t xml:space="preserve"> 5</w:t>
-      </w:r>
-    </w:p>
-    <w:p>
-      <w:r>
-        <w:t xml:space="preserve">P2    </w:t>
-      </w:r>
-      <w:r>
-        <w:t xml:space="preserve">  </w:t>
-      </w:r>
-      <w:r>
-        <w:t xml:space="preserve"> 1     </w:t>
-      </w:r>
-      <w:r>
-        <w:t xml:space="preserve">  </w:t>
-      </w:r>
-      <w:r>
-        <w:t xml:space="preserve">3      </w:t>
-      </w:r>
-      <w:r>
-        <w:t xml:space="preserve">  </w:t>
-      </w:r>
-      <w:r>
-        <w:t xml:space="preserve">5      </w:t>
-      </w:r>
-      <w:r>
-        <w:t xml:space="preserve">  </w:t>
-      </w:r>
-      <w:r>
-        <w:t xml:space="preserve">8      </w:t>
-      </w:r>
-      <w:r>
-        <w:t xml:space="preserve">    </w:t>
-      </w:r>
-      <w:r>
-        <w:t xml:space="preserve">4     </w:t>
-      </w:r>
-      <w:r>
-        <w:t xml:space="preserve"> </w:t>
-      </w:r>
-      <w:r>
-        <w:t xml:space="preserve">4     </w:t>
-      </w:r>
-      <w:r>
-        <w:t xml:space="preserve">    </w:t>
-      </w:r>
-      <w:r>
-        <w:t>7</w:t>
-      </w:r>
-    </w:p>
-    <w:p>
-      <w:r>
-        <w:t xml:space="preserve">P3     </w:t>
-      </w:r>
-      <w:r>
-        <w:t xml:space="preserve">  </w:t>
-      </w:r>
-      <w:r>
-        <w:t xml:space="preserve">2     </w:t>
-      </w:r>
-      <w:r>
-        <w:t xml:space="preserve">  </w:t>
-      </w:r>
-      <w:r>
-        <w:t xml:space="preserve">8      </w:t>
-      </w:r>
-      <w:r>
-        <w:t xml:space="preserve">  </w:t>
-      </w:r>
-      <w:r>
-        <w:t xml:space="preserve">8     </w:t>
-      </w:r>
-      <w:r>
-        <w:t xml:space="preserve">  </w:t>
-      </w:r>
-      <w:r>
-        <w:t xml:space="preserve">16     </w:t>
-      </w:r>
-      <w:r>
-        <w:t xml:space="preserve">   </w:t>
-      </w:r>
-      <w:r>
-        <w:t xml:space="preserve"> 6     </w:t>
-      </w:r>
-      <w:r>
-        <w:t xml:space="preserve"> </w:t>
-      </w:r>
-      <w:r>
-        <w:t xml:space="preserve">6    </w:t>
-      </w:r>
-      <w:r>
-        <w:t xml:space="preserve">    </w:t>
-      </w:r>
-      <w:r>
-        <w:t>14</w:t>
-      </w:r>
-    </w:p>
-    <w:p>
-      <w:r>
-        <w:t xml:space="preserve">P4    </w:t>
-      </w:r>
-      <w:r>
-        <w:t xml:space="preserve">  </w:t>
-      </w:r>
-      <w:r>
-        <w:t xml:space="preserve"> 3     </w:t>
-      </w:r>
-      <w:r>
-        <w:t xml:space="preserve">  </w:t>
-      </w:r>
-      <w:r>
-        <w:t xml:space="preserve">6     </w:t>
-      </w:r>
-      <w:r>
-        <w:t xml:space="preserve">  </w:t>
-      </w:r>
-      <w:r>
-        <w:t xml:space="preserve">16     </w:t>
-      </w:r>
-      <w:r>
-        <w:t xml:space="preserve"> </w:t>
-      </w:r>
-      <w:r>
-        <w:t xml:space="preserve">22     </w:t>
-      </w:r>
-      <w:r>
-        <w:t xml:space="preserve">  </w:t>
-      </w:r>
-      <w:r>
-        <w:t xml:space="preserve">13    </w:t>
-      </w:r>
-      <w:r>
-        <w:t xml:space="preserve"> </w:t>
-      </w:r>
-      <w:r>
-        <w:t xml:space="preserve">13    </w:t>
-      </w:r>
-      <w:r>
-        <w:t xml:space="preserve">   </w:t>
-      </w:r>
-      <w:r>
-        <w:t>19</w:t>
+      <w:proofErr w:type="gramStart"/>
+      <w:r>
+        <w:t>Wait  Resp</w:t>
+      </w:r>
+      <w:proofErr w:type="gramEnd"/>
+      <w:r>
+        <w:t xml:space="preserve">  Turn</w:t>
+      </w:r>
+    </w:p>
+    <w:p>
+      <w:r>
+        <w:t>P1       0       5        0        5          0      0         5</w:t>
+      </w:r>
+    </w:p>
+    <w:p>
+      <w:r>
+        <w:t>P2       1       3        5        8          4      4         7</w:t>
+      </w:r>
+    </w:p>
+    <w:p>
+      <w:r>
+        <w:t>P3       2       8        8       16         6      6        14</w:t>
+      </w:r>
+    </w:p>
+    <w:p>
+      <w:r>
+        <w:t>P4       3       6       16      22       13     13       19</w:t>
       </w:r>
     </w:p>
     <w:p>
@@ -2719,6 +2675,7 @@
       <w:r>
         <w:t xml:space="preserve"> </w:t>
       </w:r>
+      <w:proofErr w:type="spellStart"/>
       <w:r>
         <w:rPr>
           <w:rFonts w:ascii="Courier New" w:hAnsi="Courier New" w:cs="Courier New"/>
@@ -2726,6 +2683,7 @@
         </w:rPr>
         <w:t>schedsim</w:t>
       </w:r>
+      <w:proofErr w:type="spellEnd"/>
       <w:r>
         <w:t xml:space="preserve">. </w:t>
       </w:r>
@@ -2871,6 +2829,7 @@
               </w:rPr>
               <w:t>Command-line parsing (</w:t>
             </w:r>
+            <w:proofErr w:type="spellStart"/>
             <w:r>
               <w:rPr>
                 <w:rFonts w:ascii="Courier New" w:hAnsi="Courier New" w:cs="Courier New"/>
@@ -2880,6 +2839,7 @@
               </w:rPr>
               <w:t>getopt_long</w:t>
             </w:r>
+            <w:proofErr w:type="spellEnd"/>
             <w:r>
               <w:rPr>
                 <w:color w:val="auto"/>

</xml_diff>